<commit_message>
adding yolov3 ref and rep
</commit_message>
<xml_diff>
--- a/YOLO/Rep/Sae_RZ_Survey_on_YOLO.DOCX
+++ b/YOLO/Rep/Sae_RZ_Survey_on_YOLO.DOCX
@@ -318,7 +318,7 @@
     <w:p>
       <w:pPr>
         <w:bidi/>
-        <w:jc w:val="both"/>
+        <w:jc w:val="center"/>
         <w:rPr>
           <w:rFonts w:cs="B Nazanin"/>
           <w:b/>
@@ -328,6 +328,8 @@
           <w:lang w:bidi="fa-IR"/>
         </w:rPr>
       </w:pPr>
+      <w:bookmarkStart w:id="0" w:name="_GoBack"/>
+      <w:bookmarkEnd w:id="0"/>
       <w:r>
         <w:rPr>
           <w:rFonts w:cs="B Nazanin" w:hint="cs"/>
@@ -339,7 +341,19 @@
           <w:lang w:bidi="fa-IR"/>
         </w:rPr>
         <w:lastRenderedPageBreak/>
-        <w:t>ورژن اول یولو</w:t>
+        <w:t>یولو</w:t>
+      </w:r>
+      <w:r>
+        <w:rPr>
+          <w:rFonts w:cs="B Nazanin" w:hint="cs"/>
+          <w:b/>
+          <w:bCs/>
+          <w:sz w:val="28"/>
+          <w:szCs w:val="28"/>
+          <w:rtl/>
+          <w:lang w:bidi="fa-IR"/>
+        </w:rPr>
+        <w:t xml:space="preserve"> ورژن اول</w:t>
       </w:r>
     </w:p>
     <w:p>
@@ -2346,7 +2360,7 @@
     <w:p>
       <w:pPr>
         <w:bidi/>
-        <w:jc w:val="both"/>
+        <w:jc w:val="center"/>
         <w:rPr>
           <w:rFonts w:cs="B Nazanin"/>
           <w:b/>
@@ -2596,7 +2610,7 @@
         <w:bidi/>
         <w:jc w:val="both"/>
         <w:rPr>
-          <w:rFonts w:cs="B Nazanin" w:hint="cs"/>
+          <w:rFonts w:cs="B Nazanin"/>
           <w:sz w:val="28"/>
           <w:szCs w:val="28"/>
           <w:rtl/>
@@ -3493,17 +3507,7 @@
           <w:rtl/>
           <w:lang w:bidi="fa-IR"/>
         </w:rPr>
-        <w:t xml:space="preserve"> انجام داد و لذا برای مقاوم شدن نسبت به تغییر سایز، مدل را به صورت چند سایزی از 320 تا 608 و به صورت مضارب 32 (مقدار ضریب داونسمپل) آموزش داد.</w:t>
-      </w:r>
-      <w:r>
-        <w:rPr>
-          <w:rFonts w:cs="B Nazanin" w:hint="cs"/>
-          <w:sz w:val="28"/>
-          <w:szCs w:val="28"/>
-          <w:rtl/>
-          <w:lang w:bidi="fa-IR"/>
-        </w:rPr>
-        <w:t xml:space="preserve"> هر ده ایپاگ سایز تصاویر ورودی با یکی ازین اعداد به طور تصادفی تغییر می کند.</w:t>
+        <w:t xml:space="preserve"> انجام داد و لذا برای مقاوم شدن نسبت به تغییر سایز، مدل را به صورت چند سایزی از 320 تا 608 و به صورت مضارب 32 (مقدار ضریب داونسمپل) آموزش داد. هر ده ایپاگ سایز تصاویر ورودی با یکی ازین اعداد به طور تصادفی تغییر می کند.</w:t>
       </w:r>
     </w:p>
     <w:p>
@@ -3750,7 +3754,7 @@
         <w:bidi/>
         <w:jc w:val="both"/>
         <w:rPr>
-          <w:rFonts w:cs="B Nazanin" w:hint="cs"/>
+          <w:rFonts w:cs="B Nazanin"/>
           <w:sz w:val="28"/>
           <w:szCs w:val="28"/>
           <w:rtl/>
@@ -4115,8 +4119,8 @@
           <w:lang w:bidi="fa-IR"/>
         </w:rPr>
       </w:pPr>
-      <w:bookmarkStart w:id="0" w:name="_Ref112576017"/>
       <w:bookmarkStart w:id="1" w:name="_Ref112576030"/>
+      <w:bookmarkStart w:id="2" w:name="_Ref112576017"/>
       <w:r>
         <w:rPr>
           <w:rtl/>
@@ -4223,7 +4227,7 @@
         </w:rPr>
         <w:t xml:space="preserve"> 2007</w:t>
       </w:r>
-      <w:bookmarkEnd w:id="0"/>
+      <w:bookmarkEnd w:id="2"/>
     </w:p>
     <w:p>
       <w:pPr>
@@ -4282,7 +4286,7 @@
           <w:lang w:bidi="fa-IR"/>
         </w:rPr>
       </w:pPr>
-      <w:bookmarkStart w:id="2" w:name="_Ref112576330"/>
+      <w:bookmarkStart w:id="3" w:name="_Ref112576330"/>
       <w:r>
         <w:rPr>
           <w:rtl/>
@@ -4338,7 +4342,7 @@
         </w:rPr>
         <w:fldChar w:fldCharType="end"/>
       </w:r>
-      <w:bookmarkEnd w:id="2"/>
+      <w:bookmarkEnd w:id="3"/>
       <w:r>
         <w:rPr>
           <w:rFonts w:hint="cs"/>
@@ -4423,12 +4427,11 @@
         <w:bidi/>
         <w:jc w:val="center"/>
         <w:rPr>
-          <w:rFonts w:hint="cs"/>
-          <w:rtl/>
-          <w:lang w:bidi="fa-IR"/>
-        </w:rPr>
-      </w:pPr>
-      <w:bookmarkStart w:id="3" w:name="_Ref112577102"/>
+          <w:rtl/>
+          <w:lang w:bidi="fa-IR"/>
+        </w:rPr>
+      </w:pPr>
+      <w:bookmarkStart w:id="4" w:name="_Ref112577102"/>
       <w:r>
         <w:rPr>
           <w:rtl/>
@@ -4484,7 +4487,7 @@
         </w:rPr>
         <w:fldChar w:fldCharType="end"/>
       </w:r>
-      <w:bookmarkEnd w:id="3"/>
+      <w:bookmarkEnd w:id="4"/>
       <w:r>
         <w:t xml:space="preserve"> </w:t>
       </w:r>
@@ -4571,8 +4574,6 @@
           <w:lang w:bidi="fa-IR"/>
         </w:rPr>
       </w:pPr>
-      <w:bookmarkStart w:id="4" w:name="_GoBack"/>
-      <w:bookmarkEnd w:id="4"/>
     </w:p>
     <w:p>
       <w:pPr>
@@ -4582,9 +4583,752 @@
           <w:rFonts w:cs="B Nazanin"/>
           <w:sz w:val="28"/>
           <w:szCs w:val="28"/>
-          <w:lang w:bidi="fa-IR"/>
-        </w:rPr>
-      </w:pPr>
+          <w:rtl/>
+          <w:lang w:bidi="fa-IR"/>
+        </w:rPr>
+      </w:pPr>
+      <w:r>
+        <w:rPr>
+          <w:rFonts w:cs="B Nazanin" w:hint="cs"/>
+          <w:sz w:val="28"/>
+          <w:szCs w:val="28"/>
+          <w:rtl/>
+          <w:lang w:bidi="fa-IR"/>
+        </w:rPr>
+        <w:t xml:space="preserve">مقاله اصلی ارائه شده توسط </w:t>
+      </w:r>
+      <w:proofErr w:type="spellStart"/>
+      <w:r>
+        <w:rPr>
+          <w:rFonts w:cs="B Nazanin"/>
+          <w:sz w:val="28"/>
+          <w:szCs w:val="28"/>
+          <w:lang w:bidi="fa-IR"/>
+        </w:rPr>
+        <w:t>Redmon</w:t>
+      </w:r>
+      <w:proofErr w:type="spellEnd"/>
+      <w:r>
+        <w:rPr>
+          <w:rFonts w:cs="B Nazanin" w:hint="cs"/>
+          <w:sz w:val="28"/>
+          <w:szCs w:val="28"/>
+          <w:rtl/>
+          <w:lang w:bidi="fa-IR"/>
+        </w:rPr>
+        <w:t xml:space="preserve"> </w:t>
+      </w:r>
+      <w:r>
+        <w:rPr>
+          <w:rFonts w:ascii="Times New Roman" w:hAnsi="Times New Roman" w:cs="Times New Roman" w:hint="cs"/>
+          <w:sz w:val="28"/>
+          <w:szCs w:val="28"/>
+          <w:rtl/>
+          <w:lang w:bidi="fa-IR"/>
+        </w:rPr>
+        <w:t>–</w:t>
+      </w:r>
+      <w:r>
+        <w:rPr>
+          <w:rFonts w:cs="B Nazanin" w:hint="cs"/>
+          <w:sz w:val="28"/>
+          <w:szCs w:val="28"/>
+          <w:rtl/>
+          <w:lang w:bidi="fa-IR"/>
+        </w:rPr>
+        <w:t xml:space="preserve">سازنده دو ورژن قبلی- یک تکنیکال ریپورت است و حتی در بسیاری موارد ساختار غیر رسمی پیدا می کند </w:t>
+      </w:r>
+      <w:sdt>
+        <w:sdtPr>
+          <w:rPr>
+            <w:rFonts w:cs="B Nazanin" w:hint="cs"/>
+            <w:sz w:val="28"/>
+            <w:szCs w:val="28"/>
+            <w:rtl/>
+            <w:lang w:bidi="fa-IR"/>
+          </w:rPr>
+          <w:id w:val="-1678340073"/>
+          <w:citation/>
+        </w:sdtPr>
+        <w:sdtContent>
+          <w:r>
+            <w:rPr>
+              <w:rFonts w:cs="B Nazanin"/>
+              <w:sz w:val="28"/>
+              <w:szCs w:val="28"/>
+              <w:rtl/>
+              <w:lang w:bidi="fa-IR"/>
+            </w:rPr>
+            <w:fldChar w:fldCharType="begin"/>
+          </w:r>
+          <w:r>
+            <w:rPr>
+              <w:rFonts w:cs="B Nazanin"/>
+              <w:sz w:val="28"/>
+              <w:szCs w:val="28"/>
+              <w:lang w:bidi="fa-IR"/>
+            </w:rPr>
+            <w:instrText xml:space="preserve"> CITATION Jos18 \l 1033 </w:instrText>
+          </w:r>
+          <w:r>
+            <w:rPr>
+              <w:rFonts w:cs="B Nazanin"/>
+              <w:sz w:val="28"/>
+              <w:szCs w:val="28"/>
+              <w:rtl/>
+              <w:lang w:bidi="fa-IR"/>
+            </w:rPr>
+            <w:fldChar w:fldCharType="separate"/>
+          </w:r>
+          <w:r>
+            <w:rPr>
+              <w:rFonts w:cs="B Nazanin"/>
+              <w:noProof/>
+              <w:sz w:val="28"/>
+              <w:szCs w:val="28"/>
+              <w:lang w:bidi="fa-IR"/>
+            </w:rPr>
+            <w:t>(Joseph Redmon, Ali Farhadi, 2018)</w:t>
+          </w:r>
+          <w:r>
+            <w:rPr>
+              <w:rFonts w:cs="B Nazanin"/>
+              <w:sz w:val="28"/>
+              <w:szCs w:val="28"/>
+              <w:rtl/>
+              <w:lang w:bidi="fa-IR"/>
+            </w:rPr>
+            <w:fldChar w:fldCharType="end"/>
+          </w:r>
+        </w:sdtContent>
+      </w:sdt>
+      <w:r>
+        <w:rPr>
+          <w:rFonts w:cs="B Nazanin" w:hint="cs"/>
+          <w:sz w:val="28"/>
+          <w:szCs w:val="28"/>
+          <w:rtl/>
+          <w:lang w:bidi="fa-IR"/>
+        </w:rPr>
+        <w:t xml:space="preserve"> .</w:t>
+      </w:r>
+    </w:p>
+    <w:p>
+      <w:pPr>
+        <w:bidi/>
+        <w:jc w:val="both"/>
+        <w:rPr>
+          <w:rFonts w:cs="B Nazanin"/>
+          <w:sz w:val="28"/>
+          <w:szCs w:val="28"/>
+          <w:rtl/>
+          <w:lang w:bidi="fa-IR"/>
+        </w:rPr>
+      </w:pPr>
+      <w:r>
+        <w:rPr>
+          <w:rFonts w:cs="B Nazanin" w:hint="cs"/>
+          <w:sz w:val="28"/>
+          <w:szCs w:val="28"/>
+          <w:rtl/>
+          <w:lang w:bidi="fa-IR"/>
+        </w:rPr>
+        <w:t xml:space="preserve">یولو3 کادرها را در سه مقیاس پیش بینی می کند و از مفهومی مشابه </w:t>
+      </w:r>
+      <w:r>
+        <w:rPr>
+          <w:rFonts w:cs="B Nazanin"/>
+          <w:sz w:val="28"/>
+          <w:szCs w:val="28"/>
+          <w:lang w:bidi="fa-IR"/>
+        </w:rPr>
+        <w:t>FPN: Feature Pyramid Network</w:t>
+      </w:r>
+      <w:r>
+        <w:rPr>
+          <w:rFonts w:cs="B Nazanin" w:hint="cs"/>
+          <w:sz w:val="28"/>
+          <w:szCs w:val="28"/>
+          <w:rtl/>
+          <w:lang w:bidi="fa-IR"/>
+        </w:rPr>
+        <w:t xml:space="preserve"> برای استخراج ویژگی استفاده می کند. هم چنین بک بون شبکه از دارکنت19 به دارکنت53 تغییر یافته است.</w:t>
+      </w:r>
+    </w:p>
+    <w:p>
+      <w:pPr>
+        <w:bidi/>
+        <w:jc w:val="both"/>
+        <w:rPr>
+          <w:rFonts w:cs="B Nazanin" w:hint="cs"/>
+          <w:sz w:val="28"/>
+          <w:szCs w:val="28"/>
+          <w:rtl/>
+          <w:lang w:bidi="fa-IR"/>
+        </w:rPr>
+      </w:pPr>
+      <w:r>
+        <w:rPr>
+          <w:rFonts w:cs="B Nazanin" w:hint="cs"/>
+          <w:sz w:val="28"/>
+          <w:szCs w:val="28"/>
+          <w:rtl/>
+          <w:lang w:bidi="fa-IR"/>
+        </w:rPr>
+        <w:t xml:space="preserve">در </w:t>
+      </w:r>
+      <w:r>
+        <w:rPr>
+          <w:rFonts w:cs="B Nazanin"/>
+          <w:sz w:val="28"/>
+          <w:szCs w:val="28"/>
+          <w:rtl/>
+          <w:lang w:bidi="fa-IR"/>
+        </w:rPr>
+        <w:fldChar w:fldCharType="begin"/>
+      </w:r>
+      <w:r>
+        <w:rPr>
+          <w:rFonts w:cs="B Nazanin"/>
+          <w:sz w:val="28"/>
+          <w:szCs w:val="28"/>
+          <w:rtl/>
+          <w:lang w:bidi="fa-IR"/>
+        </w:rPr>
+        <w:instrText xml:space="preserve"> </w:instrText>
+      </w:r>
+      <w:r>
+        <w:rPr>
+          <w:rFonts w:cs="B Nazanin" w:hint="cs"/>
+          <w:sz w:val="28"/>
+          <w:szCs w:val="28"/>
+          <w:lang w:bidi="fa-IR"/>
+        </w:rPr>
+        <w:instrText>REF</w:instrText>
+      </w:r>
+      <w:r>
+        <w:rPr>
+          <w:rFonts w:cs="B Nazanin" w:hint="cs"/>
+          <w:sz w:val="28"/>
+          <w:szCs w:val="28"/>
+          <w:rtl/>
+          <w:lang w:bidi="fa-IR"/>
+        </w:rPr>
+        <w:instrText xml:space="preserve"> _</w:instrText>
+      </w:r>
+      <w:r>
+        <w:rPr>
+          <w:rFonts w:cs="B Nazanin" w:hint="cs"/>
+          <w:sz w:val="28"/>
+          <w:szCs w:val="28"/>
+          <w:lang w:bidi="fa-IR"/>
+        </w:rPr>
+        <w:instrText>Ref112608735 \h</w:instrText>
+      </w:r>
+      <w:r>
+        <w:rPr>
+          <w:rFonts w:cs="B Nazanin"/>
+          <w:sz w:val="28"/>
+          <w:szCs w:val="28"/>
+          <w:rtl/>
+          <w:lang w:bidi="fa-IR"/>
+        </w:rPr>
+        <w:instrText xml:space="preserve"> </w:instrText>
+      </w:r>
+      <w:r>
+        <w:rPr>
+          <w:rFonts w:cs="B Nazanin"/>
+          <w:sz w:val="28"/>
+          <w:szCs w:val="28"/>
+          <w:rtl/>
+          <w:lang w:bidi="fa-IR"/>
+        </w:rPr>
+      </w:r>
+      <w:r>
+        <w:rPr>
+          <w:rFonts w:cs="B Nazanin"/>
+          <w:sz w:val="28"/>
+          <w:szCs w:val="28"/>
+          <w:rtl/>
+          <w:lang w:bidi="fa-IR"/>
+        </w:rPr>
+        <w:fldChar w:fldCharType="separate"/>
+      </w:r>
+      <w:r>
+        <w:rPr>
+          <w:rtl/>
+        </w:rPr>
+        <w:t xml:space="preserve">شکل </w:t>
+      </w:r>
+      <w:r>
+        <w:rPr>
+          <w:noProof/>
+          <w:rtl/>
+        </w:rPr>
+        <w:t>8</w:t>
+      </w:r>
+      <w:r>
+        <w:rPr>
+          <w:rFonts w:cs="B Nazanin"/>
+          <w:sz w:val="28"/>
+          <w:szCs w:val="28"/>
+          <w:rtl/>
+          <w:lang w:bidi="fa-IR"/>
+        </w:rPr>
+        <w:fldChar w:fldCharType="end"/>
+      </w:r>
+      <w:r>
+        <w:rPr>
+          <w:rFonts w:cs="B Nazanin" w:hint="cs"/>
+          <w:sz w:val="28"/>
+          <w:szCs w:val="28"/>
+          <w:rtl/>
+          <w:lang w:bidi="fa-IR"/>
+        </w:rPr>
+        <w:t xml:space="preserve"> معماری بک بون دارکنت و در </w:t>
+      </w:r>
+      <w:r>
+        <w:rPr>
+          <w:rFonts w:cs="B Nazanin"/>
+          <w:sz w:val="28"/>
+          <w:szCs w:val="28"/>
+          <w:rtl/>
+          <w:lang w:bidi="fa-IR"/>
+        </w:rPr>
+        <w:fldChar w:fldCharType="begin"/>
+      </w:r>
+      <w:r>
+        <w:rPr>
+          <w:rFonts w:cs="B Nazanin"/>
+          <w:sz w:val="28"/>
+          <w:szCs w:val="28"/>
+          <w:rtl/>
+          <w:lang w:bidi="fa-IR"/>
+        </w:rPr>
+        <w:instrText xml:space="preserve"> </w:instrText>
+      </w:r>
+      <w:r>
+        <w:rPr>
+          <w:rFonts w:cs="B Nazanin" w:hint="cs"/>
+          <w:sz w:val="28"/>
+          <w:szCs w:val="28"/>
+          <w:lang w:bidi="fa-IR"/>
+        </w:rPr>
+        <w:instrText>REF</w:instrText>
+      </w:r>
+      <w:r>
+        <w:rPr>
+          <w:rFonts w:cs="B Nazanin" w:hint="cs"/>
+          <w:sz w:val="28"/>
+          <w:szCs w:val="28"/>
+          <w:rtl/>
+          <w:lang w:bidi="fa-IR"/>
+        </w:rPr>
+        <w:instrText xml:space="preserve"> _</w:instrText>
+      </w:r>
+      <w:r>
+        <w:rPr>
+          <w:rFonts w:cs="B Nazanin" w:hint="cs"/>
+          <w:sz w:val="28"/>
+          <w:szCs w:val="28"/>
+          <w:lang w:bidi="fa-IR"/>
+        </w:rPr>
+        <w:instrText>Ref112608769 \h</w:instrText>
+      </w:r>
+      <w:r>
+        <w:rPr>
+          <w:rFonts w:cs="B Nazanin"/>
+          <w:sz w:val="28"/>
+          <w:szCs w:val="28"/>
+          <w:rtl/>
+          <w:lang w:bidi="fa-IR"/>
+        </w:rPr>
+        <w:instrText xml:space="preserve"> </w:instrText>
+      </w:r>
+      <w:r>
+        <w:rPr>
+          <w:rFonts w:cs="B Nazanin"/>
+          <w:sz w:val="28"/>
+          <w:szCs w:val="28"/>
+          <w:rtl/>
+          <w:lang w:bidi="fa-IR"/>
+        </w:rPr>
+      </w:r>
+      <w:r>
+        <w:rPr>
+          <w:rFonts w:cs="B Nazanin"/>
+          <w:sz w:val="28"/>
+          <w:szCs w:val="28"/>
+          <w:rtl/>
+          <w:lang w:bidi="fa-IR"/>
+        </w:rPr>
+        <w:fldChar w:fldCharType="separate"/>
+      </w:r>
+      <w:r>
+        <w:rPr>
+          <w:rtl/>
+        </w:rPr>
+        <w:t xml:space="preserve">شکل </w:t>
+      </w:r>
+      <w:r>
+        <w:rPr>
+          <w:noProof/>
+          <w:rtl/>
+        </w:rPr>
+        <w:t>9</w:t>
+      </w:r>
+      <w:r>
+        <w:rPr>
+          <w:rFonts w:cs="B Nazanin"/>
+          <w:sz w:val="28"/>
+          <w:szCs w:val="28"/>
+          <w:rtl/>
+          <w:lang w:bidi="fa-IR"/>
+        </w:rPr>
+        <w:fldChar w:fldCharType="end"/>
+      </w:r>
+      <w:r>
+        <w:rPr>
+          <w:rFonts w:cs="B Nazanin"/>
+          <w:sz w:val="28"/>
+          <w:szCs w:val="28"/>
+          <w:lang w:bidi="fa-IR"/>
+        </w:rPr>
+        <w:t xml:space="preserve"> </w:t>
+      </w:r>
+      <w:r>
+        <w:rPr>
+          <w:rFonts w:cs="B Nazanin" w:hint="cs"/>
+          <w:sz w:val="28"/>
+          <w:szCs w:val="28"/>
+          <w:rtl/>
+          <w:lang w:bidi="fa-IR"/>
+        </w:rPr>
+        <w:t>مقایسه دقت و سرعت یولو3 با دیگر شبکه ها مشاهده می شود.</w:t>
+      </w:r>
+    </w:p>
+    <w:p>
+      <w:pPr>
+        <w:keepNext/>
+        <w:bidi/>
+        <w:jc w:val="center"/>
+      </w:pPr>
+      <w:r>
+        <w:rPr>
+          <w:rFonts w:cs="B Nazanin"/>
+          <w:noProof/>
+          <w:sz w:val="28"/>
+          <w:szCs w:val="28"/>
+        </w:rPr>
+        <w:drawing>
+          <wp:inline distT="0" distB="0" distL="0" distR="0">
+            <wp:extent cx="3556571" cy="4571800"/>
+            <wp:effectExtent l="0" t="0" r="6350" b="635"/>
+            <wp:docPr id="10" name="Picture 10"/>
+            <wp:cNvGraphicFramePr>
+              <a:graphicFrameLocks xmlns:a="http://schemas.openxmlformats.org/drawingml/2006/main" noChangeAspect="1"/>
+            </wp:cNvGraphicFramePr>
+            <a:graphic xmlns:a="http://schemas.openxmlformats.org/drawingml/2006/main">
+              <a:graphicData uri="http://schemas.openxmlformats.org/drawingml/2006/picture">
+                <pic:pic xmlns:pic="http://schemas.openxmlformats.org/drawingml/2006/picture">
+                  <pic:nvPicPr>
+                    <pic:cNvPr id="10" name="YOLOV3_1darknet53.PNG"/>
+                    <pic:cNvPicPr/>
+                  </pic:nvPicPr>
+                  <pic:blipFill>
+                    <a:blip r:embed="rId14">
+                      <a:extLst>
+                        <a:ext uri="{28A0092B-C50C-407E-A947-70E740481C1C}">
+                          <a14:useLocalDpi xmlns:a14="http://schemas.microsoft.com/office/drawing/2010/main" val="0"/>
+                        </a:ext>
+                      </a:extLst>
+                    </a:blip>
+                    <a:stretch>
+                      <a:fillRect/>
+                    </a:stretch>
+                  </pic:blipFill>
+                  <pic:spPr>
+                    <a:xfrm>
+                      <a:off x="0" y="0"/>
+                      <a:ext cx="3563902" cy="4581224"/>
+                    </a:xfrm>
+                    <a:prstGeom prst="rect">
+                      <a:avLst/>
+                    </a:prstGeom>
+                  </pic:spPr>
+                </pic:pic>
+              </a:graphicData>
+            </a:graphic>
+          </wp:inline>
+        </w:drawing>
+      </w:r>
+    </w:p>
+    <w:p>
+      <w:pPr>
+        <w:pStyle w:val="Caption"/>
+        <w:bidi/>
+        <w:jc w:val="center"/>
+        <w:rPr>
+          <w:rFonts w:cs="B Nazanin" w:hint="cs"/>
+          <w:sz w:val="28"/>
+          <w:szCs w:val="28"/>
+          <w:rtl/>
+          <w:lang w:bidi="fa-IR"/>
+        </w:rPr>
+      </w:pPr>
+      <w:bookmarkStart w:id="5" w:name="_Ref112608735"/>
+      <w:r>
+        <w:rPr>
+          <w:rtl/>
+        </w:rPr>
+        <w:t xml:space="preserve">شکل </w:t>
+      </w:r>
+      <w:r>
+        <w:rPr>
+          <w:rtl/>
+        </w:rPr>
+        <w:fldChar w:fldCharType="begin"/>
+      </w:r>
+      <w:r>
+        <w:rPr>
+          <w:rtl/>
+        </w:rPr>
+        <w:instrText xml:space="preserve"> </w:instrText>
+      </w:r>
+      <w:r>
+        <w:instrText>SEQ</w:instrText>
+      </w:r>
+      <w:r>
+        <w:rPr>
+          <w:rtl/>
+        </w:rPr>
+        <w:instrText xml:space="preserve"> شکل \* </w:instrText>
+      </w:r>
+      <w:r>
+        <w:instrText>ARABIC</w:instrText>
+      </w:r>
+      <w:r>
+        <w:rPr>
+          <w:rtl/>
+        </w:rPr>
+        <w:instrText xml:space="preserve"> </w:instrText>
+      </w:r>
+      <w:r>
+        <w:rPr>
+          <w:rtl/>
+        </w:rPr>
+        <w:fldChar w:fldCharType="separate"/>
+      </w:r>
+      <w:r>
+        <w:rPr>
+          <w:noProof/>
+          <w:rtl/>
+        </w:rPr>
+        <w:t>8</w:t>
+      </w:r>
+      <w:r>
+        <w:rPr>
+          <w:rtl/>
+        </w:rPr>
+        <w:fldChar w:fldCharType="end"/>
+      </w:r>
+      <w:bookmarkEnd w:id="5"/>
+      <w:r>
+        <w:t xml:space="preserve"> </w:t>
+      </w:r>
+      <w:r>
+        <w:rPr>
+          <w:rFonts w:hint="cs"/>
+          <w:rtl/>
+          <w:lang w:bidi="fa-IR"/>
+        </w:rPr>
+        <w:t xml:space="preserve">معماری شبکه </w:t>
+      </w:r>
+      <w:r>
+        <w:rPr>
+          <w:lang w:bidi="fa-IR"/>
+        </w:rPr>
+        <w:t>Darknet-53</w:t>
+      </w:r>
+      <w:r>
+        <w:rPr>
+          <w:rFonts w:hint="cs"/>
+          <w:rtl/>
+          <w:lang w:bidi="fa-IR"/>
+        </w:rPr>
+        <w:t xml:space="preserve"> بکار رفته در یولو3</w:t>
+      </w:r>
+    </w:p>
+    <w:p>
+      <w:pPr>
+        <w:bidi/>
+        <w:jc w:val="center"/>
+        <w:rPr>
+          <w:rFonts w:cs="B Nazanin"/>
+          <w:sz w:val="28"/>
+          <w:szCs w:val="28"/>
+          <w:lang w:bidi="fa-IR"/>
+        </w:rPr>
+      </w:pPr>
+    </w:p>
+    <w:p>
+      <w:pPr>
+        <w:bidi/>
+        <w:jc w:val="center"/>
+        <w:rPr>
+          <w:rFonts w:cs="B Nazanin"/>
+          <w:sz w:val="28"/>
+          <w:szCs w:val="28"/>
+          <w:lang w:bidi="fa-IR"/>
+        </w:rPr>
+      </w:pPr>
+    </w:p>
+    <w:p>
+      <w:pPr>
+        <w:keepNext/>
+        <w:bidi/>
+        <w:jc w:val="center"/>
+      </w:pPr>
+      <w:r>
+        <w:rPr>
+          <w:rFonts w:cs="B Nazanin" w:hint="cs"/>
+          <w:noProof/>
+          <w:sz w:val="28"/>
+          <w:szCs w:val="28"/>
+          <w:rtl/>
+        </w:rPr>
+        <w:lastRenderedPageBreak/>
+        <w:drawing>
+          <wp:inline distT="0" distB="0" distL="0" distR="0">
+            <wp:extent cx="4795928" cy="2908300"/>
+            <wp:effectExtent l="0" t="0" r="5080" b="6350"/>
+            <wp:docPr id="11" name="Picture 11"/>
+            <wp:cNvGraphicFramePr>
+              <a:graphicFrameLocks xmlns:a="http://schemas.openxmlformats.org/drawingml/2006/main" noChangeAspect="1"/>
+            </wp:cNvGraphicFramePr>
+            <a:graphic xmlns:a="http://schemas.openxmlformats.org/drawingml/2006/main">
+              <a:graphicData uri="http://schemas.openxmlformats.org/drawingml/2006/picture">
+                <pic:pic xmlns:pic="http://schemas.openxmlformats.org/drawingml/2006/picture">
+                  <pic:nvPicPr>
+                    <pic:cNvPr id="11" name="YOLOV3_3compa2.PNG"/>
+                    <pic:cNvPicPr/>
+                  </pic:nvPicPr>
+                  <pic:blipFill>
+                    <a:blip r:embed="rId15">
+                      <a:extLst>
+                        <a:ext uri="{28A0092B-C50C-407E-A947-70E740481C1C}">
+                          <a14:useLocalDpi xmlns:a14="http://schemas.microsoft.com/office/drawing/2010/main" val="0"/>
+                        </a:ext>
+                      </a:extLst>
+                    </a:blip>
+                    <a:stretch>
+                      <a:fillRect/>
+                    </a:stretch>
+                  </pic:blipFill>
+                  <pic:spPr>
+                    <a:xfrm>
+                      <a:off x="0" y="0"/>
+                      <a:ext cx="4797242" cy="2909097"/>
+                    </a:xfrm>
+                    <a:prstGeom prst="rect">
+                      <a:avLst/>
+                    </a:prstGeom>
+                  </pic:spPr>
+                </pic:pic>
+              </a:graphicData>
+            </a:graphic>
+          </wp:inline>
+        </w:drawing>
+      </w:r>
+    </w:p>
+    <w:p>
+      <w:pPr>
+        <w:pStyle w:val="Caption"/>
+        <w:bidi/>
+        <w:jc w:val="center"/>
+        <w:rPr>
+          <w:rFonts w:cs="B Nazanin" w:hint="cs"/>
+          <w:sz w:val="28"/>
+          <w:szCs w:val="28"/>
+          <w:rtl/>
+          <w:lang w:bidi="fa-IR"/>
+        </w:rPr>
+      </w:pPr>
+      <w:bookmarkStart w:id="6" w:name="_Ref112608769"/>
+      <w:r>
+        <w:rPr>
+          <w:rtl/>
+        </w:rPr>
+        <w:t xml:space="preserve">شکل </w:t>
+      </w:r>
+      <w:r>
+        <w:rPr>
+          <w:rtl/>
+        </w:rPr>
+        <w:fldChar w:fldCharType="begin"/>
+      </w:r>
+      <w:r>
+        <w:rPr>
+          <w:rtl/>
+        </w:rPr>
+        <w:instrText xml:space="preserve"> </w:instrText>
+      </w:r>
+      <w:r>
+        <w:instrText>SEQ</w:instrText>
+      </w:r>
+      <w:r>
+        <w:rPr>
+          <w:rtl/>
+        </w:rPr>
+        <w:instrText xml:space="preserve"> شکل \* </w:instrText>
+      </w:r>
+      <w:r>
+        <w:instrText>ARABIC</w:instrText>
+      </w:r>
+      <w:r>
+        <w:rPr>
+          <w:rtl/>
+        </w:rPr>
+        <w:instrText xml:space="preserve"> </w:instrText>
+      </w:r>
+      <w:r>
+        <w:rPr>
+          <w:rtl/>
+        </w:rPr>
+        <w:fldChar w:fldCharType="separate"/>
+      </w:r>
+      <w:r>
+        <w:rPr>
+          <w:noProof/>
+          <w:rtl/>
+        </w:rPr>
+        <w:t>9</w:t>
+      </w:r>
+      <w:r>
+        <w:rPr>
+          <w:rtl/>
+        </w:rPr>
+        <w:fldChar w:fldCharType="end"/>
+      </w:r>
+      <w:bookmarkEnd w:id="6"/>
+      <w:r>
+        <w:rPr>
+          <w:rFonts w:hint="cs"/>
+          <w:rtl/>
+        </w:rPr>
+        <w:t xml:space="preserve">مقایسه یولو3 با شبکه های رقیب مانند </w:t>
+      </w:r>
+      <w:r>
+        <w:t>Retina, SSD</w:t>
+      </w:r>
+      <w:r>
+        <w:rPr>
+          <w:rFonts w:hint="cs"/>
+          <w:rtl/>
+          <w:lang w:bidi="fa-IR"/>
+        </w:rPr>
+        <w:t xml:space="preserve"> </w:t>
+      </w:r>
     </w:p>
     <w:sectPr>
       <w:pgSz w:w="12240" w:h="15840"/>
@@ -5346,11 +6090,25 @@
     <b:Year>2016</b:Year>
     <b:RefOrder>2</b:RefOrder>
   </b:Source>
+  <b:Source>
+    <b:Tag>Jos18</b:Tag>
+    <b:SourceType>JournalArticle</b:SourceType>
+    <b:Guid>{3FB8044A-2098-4FF2-9374-1816E29FC628}</b:Guid>
+    <b:LCID>en-US</b:LCID>
+    <b:Author>
+      <b:Author>
+        <b:Corporate>Joseph Redmon, Ali Farhadi</b:Corporate>
+      </b:Author>
+    </b:Author>
+    <b:Title>YOLOv3: an incremental improvment</b:Title>
+    <b:Year>2018</b:Year>
+    <b:RefOrder>3</b:RefOrder>
+  </b:Source>
 </b:Sources>
 </file>
 
 <file path=customXml/itemProps1.xml><?xml version="1.0" encoding="utf-8"?>
-<ds:datastoreItem xmlns:ds="http://schemas.openxmlformats.org/officeDocument/2006/customXml" ds:itemID="{B5FC28EC-06A3-4B38-9457-4F125160B168}">
+<ds:datastoreItem xmlns:ds="http://schemas.openxmlformats.org/officeDocument/2006/customXml" ds:itemID="{D8F4B5E6-F31F-4010-9D5E-B203471630BC}">
   <ds:schemaRefs>
     <ds:schemaRef ds:uri="http://schemas.openxmlformats.org/officeDocument/2006/bibliography"/>
   </ds:schemaRefs>

</xml_diff>